<commit_message>
made final modifications to course outlines
</commit_message>
<xml_diff>
--- a/SPRING 20/CSE 101/CSE 101 Course Outline - SaD.docx
+++ b/SPRING 20/CSE 101/CSE 101 Course Outline - SaD.docx
@@ -586,7 +586,7 @@
                           <w:rPr>
                             <w:sz w:val="19"/>
                           </w:rPr>
-                          <w:t>09</w:t>
+                          <w:t>11</w:t>
                         </w:r>
                       </w:p>
                     </w:tc>
@@ -978,13 +978,8 @@
         <w:t xml:space="preserve"> </w:t>
       </w:r>
       <w:r>
-        <w:t xml:space="preserve">course </w:t>
-      </w:r>
-      <w:proofErr w:type="spellStart"/>
-      <w:r>
-        <w:t>Course</w:t>
-      </w:r>
-      <w:proofErr w:type="spellEnd"/>
+        <w:t>course Course</w:t>
+      </w:r>
       <w:r>
         <w:rPr>
           <w:spacing w:val="-13"/>
@@ -6637,44 +6632,8 @@
         <w:rPr>
           <w:w w:val="95"/>
         </w:rPr>
-        <w:t xml:space="preserve">Session </w:t>
-      </w:r>
-      <w:proofErr w:type="spellStart"/>
-      <w:r>
-        <w:rPr>
-          <w:w w:val="95"/>
-        </w:rPr>
-        <w:t>Session</w:t>
-      </w:r>
-      <w:proofErr w:type="spellEnd"/>
-      <w:r>
-        <w:rPr>
-          <w:w w:val="95"/>
-        </w:rPr>
-        <w:t xml:space="preserve"> </w:t>
-      </w:r>
-      <w:proofErr w:type="spellStart"/>
-      <w:r>
-        <w:rPr>
-          <w:w w:val="95"/>
-        </w:rPr>
-        <w:t>Session</w:t>
-      </w:r>
-      <w:proofErr w:type="spellEnd"/>
-      <w:r>
-        <w:rPr>
-          <w:w w:val="95"/>
-        </w:rPr>
-        <w:t xml:space="preserve"> </w:t>
-      </w:r>
-      <w:proofErr w:type="spellStart"/>
-      <w:r>
-        <w:rPr>
-          <w:w w:val="95"/>
-        </w:rPr>
-        <w:t>Session</w:t>
-      </w:r>
-      <w:proofErr w:type="spellEnd"/>
+        <w:t>Session Session Session Session</w:t>
+      </w:r>
     </w:p>
     <w:p>
       <w:pPr>
@@ -6939,15 +6898,7 @@
                 <w:w w:val="105"/>
                 <w:sz w:val="19"/>
               </w:rPr>
-              <w:t xml:space="preserve">Project </w:t>
-            </w:r>
-            <w:r>
-              <w:rPr>
-                <w:rFonts w:ascii="Times New Roman"/>
-                <w:w w:val="105"/>
-                <w:sz w:val="19"/>
-              </w:rPr>
-              <w:t xml:space="preserve"> Presentation</w:t>
+              <w:t>Project Presentation</w:t>
             </w:r>
             <w:r>
               <w:rPr>
@@ -8330,14 +8281,12 @@
               </w:rPr>
               <w:t xml:space="preserve"> </w:t>
             </w:r>
-            <w:proofErr w:type="spellStart"/>
             <w:r>
               <w:rPr>
                 <w:sz w:val="19"/>
               </w:rPr>
               <w:t>Kanetkar</w:t>
             </w:r>
-            <w:proofErr w:type="spellEnd"/>
           </w:p>
         </w:tc>
       </w:tr>
@@ -9454,11 +9403,13 @@
           <w:sz w:val="19"/>
         </w:rPr>
       </w:pPr>
-      <w:r>
-        <w:rPr>
-          <w:sz w:val="19"/>
-        </w:rPr>
-        <w:t>All</w:t>
+      <w:bookmarkStart w:id="0" w:name="_GoBack"/>
+      <w:bookmarkEnd w:id="0"/>
+      <w:r>
+        <w:rPr>
+          <w:sz w:val="19"/>
+        </w:rPr>
+        <w:t>Cheating</w:t>
       </w:r>
       <w:r>
         <w:rPr>
@@ -9471,7 +9422,20 @@
         <w:rPr>
           <w:sz w:val="19"/>
         </w:rPr>
-        <w:t>special</w:t>
+        <w:t>and</w:t>
+      </w:r>
+      <w:r>
+        <w:rPr>
+          <w:spacing w:val="-15"/>
+          <w:sz w:val="19"/>
+        </w:rPr>
+        <w:t xml:space="preserve"> </w:t>
+      </w:r>
+      <w:r>
+        <w:rPr>
+          <w:sz w:val="19"/>
+        </w:rPr>
+        <w:t>plagiarism</w:t>
       </w:r>
       <w:r>
         <w:rPr>
@@ -9484,59 +9448,59 @@
         <w:rPr>
           <w:sz w:val="19"/>
         </w:rPr>
-        <w:t>emails</w:t>
-      </w:r>
-      <w:r>
-        <w:rPr>
-          <w:spacing w:val="-13"/>
-          <w:sz w:val="19"/>
-        </w:rPr>
-        <w:t xml:space="preserve"> </w:t>
-      </w:r>
-      <w:r>
-        <w:rPr>
-          <w:sz w:val="19"/>
-        </w:rPr>
-        <w:t>are</w:t>
-      </w:r>
-      <w:r>
-        <w:rPr>
-          <w:spacing w:val="-13"/>
-          <w:sz w:val="19"/>
-        </w:rPr>
-        <w:t xml:space="preserve"> </w:t>
-      </w:r>
-      <w:r>
-        <w:rPr>
-          <w:sz w:val="19"/>
-        </w:rPr>
-        <w:t>required</w:t>
-      </w:r>
-      <w:r>
-        <w:rPr>
-          <w:spacing w:val="-13"/>
-          <w:sz w:val="19"/>
-        </w:rPr>
-        <w:t xml:space="preserve"> </w:t>
-      </w:r>
-      <w:r>
-        <w:rPr>
-          <w:sz w:val="19"/>
-        </w:rPr>
-        <w:t>to</w:t>
-      </w:r>
-      <w:r>
-        <w:rPr>
-          <w:spacing w:val="-13"/>
-          <w:sz w:val="19"/>
-        </w:rPr>
-        <w:t xml:space="preserve"> </w:t>
-      </w:r>
-      <w:r>
-        <w:rPr>
-          <w:sz w:val="19"/>
-        </w:rPr>
-        <w:t>be</w:t>
+        <w:t>will</w:t>
+      </w:r>
+      <w:r>
+        <w:rPr>
+          <w:spacing w:val="-15"/>
+          <w:sz w:val="19"/>
+        </w:rPr>
+        <w:t xml:space="preserve"> </w:t>
+      </w:r>
+      <w:r>
+        <w:rPr>
+          <w:sz w:val="19"/>
+        </w:rPr>
+        <w:t>result</w:t>
+      </w:r>
+      <w:r>
+        <w:rPr>
+          <w:spacing w:val="-16"/>
+          <w:sz w:val="19"/>
+        </w:rPr>
+        <w:t xml:space="preserve"> </w:t>
+      </w:r>
+      <w:r>
+        <w:rPr>
+          <w:sz w:val="19"/>
+        </w:rPr>
+        <w:t>in</w:t>
+      </w:r>
+      <w:r>
+        <w:rPr>
+          <w:spacing w:val="-15"/>
+          <w:sz w:val="19"/>
+        </w:rPr>
+        <w:t xml:space="preserve"> </w:t>
+      </w:r>
+      <w:r>
+        <w:rPr>
+          <w:sz w:val="19"/>
+        </w:rPr>
+        <w:t>an</w:t>
+      </w:r>
+      <w:r>
+        <w:rPr>
+          <w:spacing w:val="-15"/>
+          <w:sz w:val="19"/>
+        </w:rPr>
+        <w:t xml:space="preserve"> </w:t>
+      </w:r>
+      <w:r>
+        <w:rPr>
+          <w:sz w:val="19"/>
+        </w:rPr>
+        <w:t>automatic</w:t>
       </w:r>
       <w:r>
         <w:rPr>
@@ -9549,7 +9513,20 @@
         <w:rPr>
           <w:sz w:val="19"/>
         </w:rPr>
-        <w:t>sent</w:t>
+        <w:t>mark</w:t>
+      </w:r>
+      <w:r>
+        <w:rPr>
+          <w:spacing w:val="-15"/>
+          <w:sz w:val="19"/>
+        </w:rPr>
+        <w:t xml:space="preserve"> </w:t>
+      </w:r>
+      <w:r>
+        <w:rPr>
+          <w:sz w:val="19"/>
+        </w:rPr>
+        <w:t>of</w:t>
       </w:r>
       <w:r>
         <w:rPr>
@@ -9562,23 +9539,60 @@
         <w:rPr>
           <w:sz w:val="19"/>
         </w:rPr>
-        <w:t>to</w:t>
-      </w:r>
-      <w:r>
-        <w:rPr>
-          <w:spacing w:val="-13"/>
-          <w:sz w:val="19"/>
-        </w:rPr>
-        <w:t xml:space="preserve"> </w:t>
-      </w:r>
-      <w:hyperlink r:id="rId10">
-        <w:r>
-          <w:rPr>
-            <w:sz w:val="19"/>
-          </w:rPr>
-          <w:t>cse101.nafm@gmail.com.</w:t>
-        </w:r>
-      </w:hyperlink>
+        <w:t>zero</w:t>
+      </w:r>
+      <w:r>
+        <w:rPr>
+          <w:spacing w:val="-15"/>
+          <w:sz w:val="19"/>
+        </w:rPr>
+        <w:t xml:space="preserve"> </w:t>
+      </w:r>
+      <w:r>
+        <w:rPr>
+          <w:sz w:val="19"/>
+        </w:rPr>
+        <w:t>in</w:t>
+      </w:r>
+      <w:r>
+        <w:rPr>
+          <w:spacing w:val="-14"/>
+          <w:sz w:val="19"/>
+        </w:rPr>
+        <w:t xml:space="preserve"> </w:t>
+      </w:r>
+      <w:r>
+        <w:rPr>
+          <w:sz w:val="19"/>
+        </w:rPr>
+        <w:t>the</w:t>
+      </w:r>
+      <w:r>
+        <w:rPr>
+          <w:spacing w:val="-15"/>
+          <w:sz w:val="19"/>
+        </w:rPr>
+        <w:t xml:space="preserve"> </w:t>
+      </w:r>
+      <w:r>
+        <w:rPr>
+          <w:sz w:val="19"/>
+        </w:rPr>
+        <w:t>assessment</w:t>
+      </w:r>
+      <w:r>
+        <w:rPr>
+          <w:spacing w:val="-16"/>
+          <w:sz w:val="19"/>
+        </w:rPr>
+        <w:t xml:space="preserve"> </w:t>
+      </w:r>
+      <w:r>
+        <w:rPr>
+          <w:sz w:val="19"/>
+        </w:rPr>
+        <w:t>item.</w:t>
+      </w:r>
     </w:p>
     <w:p>
       <w:pPr>
@@ -9600,7 +9614,59 @@
         <w:rPr>
           <w:sz w:val="19"/>
         </w:rPr>
-        <w:t>Cheating</w:t>
+        <w:t>Quizzes</w:t>
+      </w:r>
+      <w:r>
+        <w:rPr>
+          <w:spacing w:val="-16"/>
+          <w:sz w:val="19"/>
+        </w:rPr>
+        <w:t xml:space="preserve"> </w:t>
+      </w:r>
+      <w:r>
+        <w:rPr>
+          <w:sz w:val="19"/>
+        </w:rPr>
+        <w:t>will</w:t>
+      </w:r>
+      <w:r>
+        <w:rPr>
+          <w:spacing w:val="-17"/>
+          <w:sz w:val="19"/>
+        </w:rPr>
+        <w:t xml:space="preserve"> </w:t>
+      </w:r>
+      <w:r>
+        <w:rPr>
+          <w:sz w:val="19"/>
+        </w:rPr>
+        <w:t>be</w:t>
+      </w:r>
+      <w:r>
+        <w:rPr>
+          <w:spacing w:val="-16"/>
+          <w:sz w:val="19"/>
+        </w:rPr>
+        <w:t xml:space="preserve"> </w:t>
+      </w:r>
+      <w:r>
+        <w:rPr>
+          <w:sz w:val="19"/>
+        </w:rPr>
+        <w:t>conducted</w:t>
+      </w:r>
+      <w:r>
+        <w:rPr>
+          <w:spacing w:val="-16"/>
+          <w:sz w:val="19"/>
+        </w:rPr>
+        <w:t xml:space="preserve"> </w:t>
+      </w:r>
+      <w:r>
+        <w:rPr>
+          <w:sz w:val="19"/>
+        </w:rPr>
+        <w:t>as</w:t>
       </w:r>
       <w:r>
         <w:rPr>
@@ -9613,46 +9679,7 @@
         <w:rPr>
           <w:sz w:val="19"/>
         </w:rPr>
-        <w:t>and</w:t>
-      </w:r>
-      <w:r>
-        <w:rPr>
-          <w:spacing w:val="-15"/>
-          <w:sz w:val="19"/>
-        </w:rPr>
-        <w:t xml:space="preserve"> </w:t>
-      </w:r>
-      <w:r>
-        <w:rPr>
-          <w:sz w:val="19"/>
-        </w:rPr>
-        <w:t>plagiarism</w:t>
-      </w:r>
-      <w:r>
-        <w:rPr>
-          <w:spacing w:val="-14"/>
-          <w:sz w:val="19"/>
-        </w:rPr>
-        <w:t xml:space="preserve"> </w:t>
-      </w:r>
-      <w:r>
-        <w:rPr>
-          <w:sz w:val="19"/>
-        </w:rPr>
-        <w:t>will</w:t>
-      </w:r>
-      <w:r>
-        <w:rPr>
-          <w:spacing w:val="-15"/>
-          <w:sz w:val="19"/>
-        </w:rPr>
-        <w:t xml:space="preserve"> </w:t>
-      </w:r>
-      <w:r>
-        <w:rPr>
-          <w:sz w:val="19"/>
-        </w:rPr>
-        <w:t>result</w:t>
+        <w:t>surprise</w:t>
       </w:r>
       <w:r>
         <w:rPr>
@@ -9665,160 +9692,7 @@
         <w:rPr>
           <w:sz w:val="19"/>
         </w:rPr>
-        <w:t>in</w:t>
-      </w:r>
-      <w:r>
-        <w:rPr>
-          <w:spacing w:val="-15"/>
-          <w:sz w:val="19"/>
-        </w:rPr>
-        <w:t xml:space="preserve"> </w:t>
-      </w:r>
-      <w:r>
-        <w:rPr>
-          <w:sz w:val="19"/>
-        </w:rPr>
-        <w:t>an</w:t>
-      </w:r>
-      <w:r>
-        <w:rPr>
-          <w:spacing w:val="-15"/>
-          <w:sz w:val="19"/>
-        </w:rPr>
-        <w:t xml:space="preserve"> </w:t>
-      </w:r>
-      <w:r>
-        <w:rPr>
-          <w:sz w:val="19"/>
-        </w:rPr>
-        <w:t>automatic</w:t>
-      </w:r>
-      <w:r>
-        <w:rPr>
-          <w:spacing w:val="-14"/>
-          <w:sz w:val="19"/>
-        </w:rPr>
-        <w:t xml:space="preserve"> </w:t>
-      </w:r>
-      <w:r>
-        <w:rPr>
-          <w:sz w:val="19"/>
-        </w:rPr>
-        <w:t>mark</w:t>
-      </w:r>
-      <w:r>
-        <w:rPr>
-          <w:spacing w:val="-15"/>
-          <w:sz w:val="19"/>
-        </w:rPr>
-        <w:t xml:space="preserve"> </w:t>
-      </w:r>
-      <w:r>
-        <w:rPr>
-          <w:sz w:val="19"/>
-        </w:rPr>
-        <w:t>of</w:t>
-      </w:r>
-      <w:r>
-        <w:rPr>
-          <w:spacing w:val="-14"/>
-          <w:sz w:val="19"/>
-        </w:rPr>
-        <w:t xml:space="preserve"> </w:t>
-      </w:r>
-      <w:r>
-        <w:rPr>
-          <w:sz w:val="19"/>
-        </w:rPr>
-        <w:t>zero</w:t>
-      </w:r>
-      <w:r>
-        <w:rPr>
-          <w:spacing w:val="-15"/>
-          <w:sz w:val="19"/>
-        </w:rPr>
-        <w:t xml:space="preserve"> </w:t>
-      </w:r>
-      <w:r>
-        <w:rPr>
-          <w:sz w:val="19"/>
-        </w:rPr>
-        <w:t>in</w:t>
-      </w:r>
-      <w:r>
-        <w:rPr>
-          <w:spacing w:val="-14"/>
-          <w:sz w:val="19"/>
-        </w:rPr>
-        <w:t xml:space="preserve"> </w:t>
-      </w:r>
-      <w:r>
-        <w:rPr>
-          <w:sz w:val="19"/>
-        </w:rPr>
-        <w:t>the</w:t>
-      </w:r>
-      <w:r>
-        <w:rPr>
-          <w:spacing w:val="-15"/>
-          <w:sz w:val="19"/>
-        </w:rPr>
-        <w:t xml:space="preserve"> </w:t>
-      </w:r>
-      <w:r>
-        <w:rPr>
-          <w:sz w:val="19"/>
-        </w:rPr>
-        <w:t>assessment</w:t>
-      </w:r>
-      <w:r>
-        <w:rPr>
-          <w:spacing w:val="-16"/>
-          <w:sz w:val="19"/>
-        </w:rPr>
-        <w:t xml:space="preserve"> </w:t>
-      </w:r>
-      <w:r>
-        <w:rPr>
-          <w:sz w:val="19"/>
-        </w:rPr>
-        <w:t>item.</w:t>
-      </w:r>
-    </w:p>
-    <w:p>
-      <w:pPr>
-        <w:pStyle w:val="ListParagraph"/>
-        <w:numPr>
-          <w:ilvl w:val="0"/>
-          <w:numId w:val="1"/>
-        </w:numPr>
-        <w:tabs>
-          <w:tab w:val="left" w:pos="459"/>
-          <w:tab w:val="left" w:pos="460"/>
-        </w:tabs>
-        <w:spacing w:before="24"/>
-        <w:rPr>
-          <w:sz w:val="19"/>
-        </w:rPr>
-      </w:pPr>
-      <w:r>
-        <w:rPr>
-          <w:sz w:val="19"/>
-        </w:rPr>
-        <w:t>Quizzes</w:t>
-      </w:r>
-      <w:r>
-        <w:rPr>
-          <w:spacing w:val="-16"/>
-          <w:sz w:val="19"/>
-        </w:rPr>
-        <w:t xml:space="preserve"> </w:t>
-      </w:r>
-      <w:r>
-        <w:rPr>
-          <w:sz w:val="19"/>
-        </w:rPr>
-        <w:t>will</w:t>
+        <w:t>quiz.</w:t>
       </w:r>
       <w:r>
         <w:rPr>
@@ -9831,72 +9705,7 @@
         <w:rPr>
           <w:sz w:val="19"/>
         </w:rPr>
-        <w:t>be</w:t>
-      </w:r>
-      <w:r>
-        <w:rPr>
-          <w:spacing w:val="-16"/>
-          <w:sz w:val="19"/>
-        </w:rPr>
-        <w:t xml:space="preserve"> </w:t>
-      </w:r>
-      <w:r>
-        <w:rPr>
-          <w:sz w:val="19"/>
-        </w:rPr>
-        <w:t>conducted</w:t>
-      </w:r>
-      <w:r>
-        <w:rPr>
-          <w:spacing w:val="-16"/>
-          <w:sz w:val="19"/>
-        </w:rPr>
-        <w:t xml:space="preserve"> </w:t>
-      </w:r>
-      <w:r>
-        <w:rPr>
-          <w:sz w:val="19"/>
-        </w:rPr>
-        <w:t>as</w:t>
-      </w:r>
-      <w:r>
-        <w:rPr>
-          <w:spacing w:val="-15"/>
-          <w:sz w:val="19"/>
-        </w:rPr>
-        <w:t xml:space="preserve"> </w:t>
-      </w:r>
-      <w:r>
-        <w:rPr>
-          <w:sz w:val="19"/>
-        </w:rPr>
-        <w:t>surprise</w:t>
-      </w:r>
-      <w:r>
-        <w:rPr>
-          <w:spacing w:val="-16"/>
-          <w:sz w:val="19"/>
-        </w:rPr>
-        <w:t xml:space="preserve"> </w:t>
-      </w:r>
-      <w:r>
-        <w:rPr>
-          <w:sz w:val="19"/>
-        </w:rPr>
-        <w:t>quiz.</w:t>
-      </w:r>
-      <w:r>
-        <w:rPr>
-          <w:spacing w:val="-17"/>
-          <w:sz w:val="19"/>
-        </w:rPr>
-        <w:t xml:space="preserve"> </w:t>
-      </w:r>
-      <w:r>
-        <w:rPr>
-          <w:sz w:val="19"/>
-        </w:rPr>
-        <w:t>Thus</w:t>
+        <w:t>Thus,</w:t>
       </w:r>
       <w:r>
         <w:rPr>
@@ -10138,15 +9947,7 @@
         <w:rPr>
           <w:sz w:val="19"/>
         </w:rPr>
-        <w:t>b</w:t>
-      </w:r>
-      <w:bookmarkStart w:id="0" w:name="_GoBack"/>
-      <w:bookmarkEnd w:id="0"/>
-      <w:r>
-        <w:rPr>
-          <w:sz w:val="19"/>
-        </w:rPr>
-        <w:t>ased</w:t>
+        <w:t>based</w:t>
       </w:r>
       <w:r>
         <w:rPr>
@@ -10460,7 +10261,7 @@
                     <pic:cNvPicPr/>
                   </pic:nvPicPr>
                   <pic:blipFill rotWithShape="1">
-                    <a:blip r:embed="rId11" cstate="print">
+                    <a:blip r:embed="rId10" cstate="print">
                       <a:extLst>
                         <a:ext uri="{28A0092B-C50C-407E-A947-70E740481C1C}">
                           <a14:useLocalDpi xmlns:a14="http://schemas.microsoft.com/office/drawing/2010/main" val="0"/>
@@ -22504,6 +22305,7 @@
     <w:lsdException w:name="HTML Sample" w:semiHidden="1" w:unhideWhenUsed="1"/>
     <w:lsdException w:name="HTML Typewriter" w:semiHidden="1" w:unhideWhenUsed="1"/>
     <w:lsdException w:name="HTML Variable" w:semiHidden="1" w:unhideWhenUsed="1"/>
+    <w:lsdException w:name="Normal Table" w:semiHidden="1" w:unhideWhenUsed="1"/>
     <w:lsdException w:name="annotation subject" w:semiHidden="1" w:unhideWhenUsed="1"/>
     <w:lsdException w:name="No List" w:semiHidden="1" w:unhideWhenUsed="1"/>
     <w:lsdException w:name="Outline List 1" w:semiHidden="1" w:unhideWhenUsed="1"/>
@@ -22546,8 +22348,11 @@
     <w:lsdException w:name="Table Contemporary" w:semiHidden="1" w:unhideWhenUsed="1"/>
     <w:lsdException w:name="Table Elegant" w:semiHidden="1" w:unhideWhenUsed="1"/>
     <w:lsdException w:name="Table Professional" w:semiHidden="1" w:unhideWhenUsed="1"/>
+    <w:lsdException w:name="Table Subtle 1" w:semiHidden="1" w:unhideWhenUsed="1"/>
     <w:lsdException w:name="Table Subtle 2" w:semiHidden="1" w:unhideWhenUsed="1"/>
     <w:lsdException w:name="Table Web 1" w:semiHidden="1" w:unhideWhenUsed="1"/>
+    <w:lsdException w:name="Table Web 2" w:semiHidden="1" w:unhideWhenUsed="1"/>
+    <w:lsdException w:name="Table Web 3" w:semiHidden="1" w:unhideWhenUsed="1"/>
     <w:lsdException w:name="Balloon Text" w:semiHidden="1" w:unhideWhenUsed="1"/>
     <w:lsdException w:name="Table Grid" w:uiPriority="59"/>
     <w:lsdException w:name="Table Theme" w:semiHidden="1" w:unhideWhenUsed="1"/>

</xml_diff>